<commit_message>
Small changes on project documentation
</commit_message>
<xml_diff>
--- a/LordOfTheDrinksDocumentation.docx
+++ b/LordOfTheDrinksDocumentation.docx
@@ -528,16 +528,14 @@
         <w:rPr>
           <w:lang w:val="en-US"/>
         </w:rPr>
-        <w:t xml:space="preserve"> As we know the great sense of humor of our trainers, we decided to test their bartender's experience, and also to make the game closer to the  </w:t>
-      </w:r>
-      <w:proofErr w:type="spellStart"/>
-      <w:r>
-        <w:rPr>
-          <w:lang w:val="en-US"/>
-        </w:rPr>
-        <w:t>Telerik</w:t>
-      </w:r>
-      <w:proofErr w:type="spellEnd"/>
+        <w:t xml:space="preserve"> As we know the great sense of humor of our trainers, we decided to test their bartender's experience, and also to make the game closer to </w:t>
+      </w:r>
+      <w:r>
+        <w:rPr>
+          <w:lang w:val="en-US"/>
+        </w:rPr>
+        <w:t>the Telerik</w:t>
+      </w:r>
       <w:r>
         <w:rPr>
           <w:lang w:val="en-US"/>
@@ -548,13 +546,13 @@
         <w:rPr>
           <w:lang w:val="en-US"/>
         </w:rPr>
-        <w:t xml:space="preserve">Academy  </w:t>
-      </w:r>
-      <w:r>
-        <w:rPr>
-          <w:lang w:val="en-US"/>
-        </w:rPr>
-        <w:t>spirit.</w:t>
+        <w:t>Academy spirit</w:t>
+      </w:r>
+      <w:r>
+        <w:rPr>
+          <w:lang w:val="en-US"/>
+        </w:rPr>
+        <w:t>.</w:t>
       </w:r>
     </w:p>
     <w:p>
@@ -686,25 +684,49 @@
         <w:rPr>
           <w:lang w:val="en-US"/>
         </w:rPr>
-        <w:t xml:space="preserve"> - </w:t>
-      </w:r>
-      <w:r>
-        <w:rPr>
-          <w:lang w:val="en-US"/>
-        </w:rPr>
         <w:t xml:space="preserve"> </w:t>
       </w:r>
       <w:r>
         <w:rPr>
           <w:lang w:val="en-US"/>
         </w:rPr>
-        <w:t>shown on the left hand of the playfield</w:t>
-      </w:r>
-      <w:r>
-        <w:rPr>
-          <w:lang w:val="en-US"/>
-        </w:rPr>
-        <w:t>, filled with alcohol, non-alcohol drinks and other needed  substances like lime and mint .</w:t>
+        <w:t xml:space="preserve">- </w:t>
+      </w:r>
+      <w:r>
+        <w:rPr>
+          <w:lang w:val="en-US"/>
+        </w:rPr>
+        <w:t>shown</w:t>
+      </w:r>
+      <w:r>
+        <w:rPr>
+          <w:lang w:val="en-US"/>
+        </w:rPr>
+        <w:t xml:space="preserve"> on the left hand of the playfield</w:t>
+      </w:r>
+      <w:r>
+        <w:rPr>
+          <w:lang w:val="en-US"/>
+        </w:rPr>
+        <w:t xml:space="preserve">, filled with alcohol, non-alcohol drinks and other </w:t>
+      </w:r>
+      <w:r>
+        <w:rPr>
+          <w:lang w:val="en-US"/>
+        </w:rPr>
+        <w:t>needed substances</w:t>
+      </w:r>
+      <w:r>
+        <w:rPr>
+          <w:lang w:val="en-US"/>
+        </w:rPr>
+        <w:t xml:space="preserve"> like lime and </w:t>
+      </w:r>
+      <w:r>
+        <w:rPr>
+          <w:lang w:val="en-US"/>
+        </w:rPr>
+        <w:t>mint.</w:t>
       </w:r>
     </w:p>
     <w:p>
@@ -769,7 +791,13 @@
                     <w:rPr>
                       <w:lang w:val="en-US"/>
                     </w:rPr>
-                    <w:t>The name of  cocktail that should be shacked</w:t>
+                    <w:t xml:space="preserve">The name of </w:t>
+                  </w:r>
+                  <w:r>
+                    <w:rPr>
+                      <w:lang w:val="en-US"/>
+                    </w:rPr>
+                    <w:t>cocktail that should be shacked</w:t>
                   </w:r>
                 </w:p>
               </w:txbxContent>
@@ -797,7 +825,13 @@
                     <w:rPr>
                       <w:lang w:val="en-US"/>
                     </w:rPr>
-                    <w:t>Shelves with cocktail ingredients.</w:t>
+                    <w:t xml:space="preserve">Shelves </w:t>
+                  </w:r>
+                  <w:r>
+                    <w:rPr>
+                      <w:lang w:val="en-US"/>
+                    </w:rPr>
+                    <w:t>with cocktail ingredients.</w:t>
                   </w:r>
                   <w:r>
                     <w:rPr>
@@ -976,7 +1010,13 @@
                     <w:rPr>
                       <w:lang w:val="en-US"/>
                     </w:rPr>
-                    <w:t>control buttons</w:t>
+                    <w:t>Control</w:t>
+                  </w:r>
+                  <w:r>
+                    <w:rPr>
+                      <w:lang w:val="en-US"/>
+                    </w:rPr>
+                    <w:t xml:space="preserve"> buttons</w:t>
                   </w:r>
                 </w:p>
               </w:txbxContent>
@@ -1195,7 +1235,21 @@
           <w:b/>
           <w:lang w:val="en-US"/>
         </w:rPr>
-        <w:t xml:space="preserve">images </w:t>
+        <w:t>i</w:t>
+      </w:r>
+      <w:r>
+        <w:rPr>
+          <w:b/>
+          <w:lang w:val="en-US"/>
+        </w:rPr>
+        <w:t>mages</w:t>
+      </w:r>
+      <w:r>
+        <w:rPr>
+          <w:b/>
+          <w:lang w:val="en-US"/>
+        </w:rPr>
+        <w:t xml:space="preserve"> </w:t>
       </w:r>
       <w:r>
         <w:rPr>
@@ -1235,22 +1289,26 @@
         </w:rPr>
         <w:t xml:space="preserve"> </w:t>
       </w:r>
-      <w:proofErr w:type="spellStart"/>
-      <w:r>
-        <w:rPr>
-          <w:b/>
-          <w:lang w:val="en-US"/>
-        </w:rPr>
-        <w:t>libs</w:t>
-      </w:r>
-      <w:proofErr w:type="spellEnd"/>
+      <w:r>
+        <w:rPr>
+          <w:b/>
+          <w:lang w:val="en-US"/>
+        </w:rPr>
+        <w:t>l</w:t>
+      </w:r>
+      <w:r>
+        <w:rPr>
+          <w:b/>
+          <w:lang w:val="en-US"/>
+        </w:rPr>
+        <w:t>ibs</w:t>
+      </w:r>
       <w:r>
         <w:rPr>
           <w:lang w:val="en-US"/>
         </w:rPr>
         <w:t xml:space="preserve"> - containing </w:t>
       </w:r>
-      <w:proofErr w:type="spellStart"/>
       <w:r>
         <w:rPr>
           <w:b/>
@@ -1267,7 +1325,6 @@
         </w:rPr>
         <w:t>ineticJs</w:t>
       </w:r>
-      <w:proofErr w:type="spellEnd"/>
       <w:r>
         <w:rPr>
           <w:b/>
@@ -1374,28 +1431,14 @@
         <w:rPr>
           <w:lang w:val="en-US"/>
         </w:rPr>
-        <w:t xml:space="preserve"> - containing </w:t>
-      </w:r>
-      <w:r>
-        <w:rPr>
-          <w:b/>
-          <w:lang w:val="en-US"/>
-        </w:rPr>
-        <w:t xml:space="preserve"> </w:t>
-      </w:r>
-      <w:r>
-        <w:rPr>
-          <w:b/>
-          <w:lang w:val="en-US"/>
-        </w:rPr>
-        <w:t xml:space="preserve"> helpful  </w:t>
-      </w:r>
-      <w:r>
-        <w:rPr>
-          <w:b/>
-          <w:lang w:val="en-US"/>
-        </w:rPr>
-        <w:t>functions</w:t>
+        <w:t xml:space="preserve"> – containing </w:t>
+      </w:r>
+      <w:r>
+        <w:rPr>
+          <w:b/>
+          <w:lang w:val="en-US"/>
+        </w:rPr>
+        <w:t>helpful functions</w:t>
       </w:r>
       <w:r>
         <w:rPr>
@@ -2148,6 +2191,12 @@
         </w:rPr>
         <w:t>loading background music</w:t>
       </w:r>
+      <w:r>
+        <w:rPr>
+          <w:lang w:val="en-US"/>
+        </w:rPr>
+        <w:t>,</w:t>
+      </w:r>
     </w:p>
     <w:p>
       <w:pPr>
@@ -2196,19 +2245,8 @@
           <w:color w:val="FF0000"/>
           <w:lang w:val="en-US"/>
         </w:rPr>
-        <w:t xml:space="preserve">using </w:t>
-      </w:r>
-      <w:proofErr w:type="spellStart"/>
-      <w:r>
-        <w:rPr>
-          <w:b/>
-          <w:i/>
-          <w:color w:val="FF0000"/>
-          <w:lang w:val="en-US"/>
-        </w:rPr>
-        <w:t>KineticJs</w:t>
-      </w:r>
-      <w:proofErr w:type="spellEnd"/>
+        <w:t>using KineticJs</w:t>
+      </w:r>
     </w:p>
     <w:p>
       <w:pPr>
@@ -2276,7 +2314,13 @@
         <w:rPr>
           <w:lang w:val="en-US"/>
         </w:rPr>
-        <w:t xml:space="preserve">loading a   desired shake name  -by random  </w:t>
+        <w:t xml:space="preserve">loading a   desired shake name  -by random </w:t>
+      </w:r>
+      <w:r>
+        <w:rPr>
+          <w:lang w:val="en-US"/>
+        </w:rPr>
+        <w:t>,</w:t>
       </w:r>
     </w:p>
     <w:p>
@@ -2315,19 +2359,11 @@
         </w:rPr>
         <w:t xml:space="preserve"> bottles are created as a </w:t>
       </w:r>
-      <w:proofErr w:type="spellStart"/>
-      <w:r>
-        <w:rPr>
-          <w:lang w:val="en-US"/>
-        </w:rPr>
-        <w:t>KineticJs</w:t>
-      </w:r>
-      <w:proofErr w:type="spellEnd"/>
-      <w:r>
-        <w:rPr>
-          <w:lang w:val="en-US"/>
-        </w:rPr>
-        <w:t xml:space="preserve"> objects) .</w:t>
+      <w:r>
+        <w:rPr>
+          <w:lang w:val="en-US"/>
+        </w:rPr>
+        <w:t>KineticJs objects) .</w:t>
       </w:r>
     </w:p>
     <w:p>
@@ -2625,136 +2661,41 @@
       </w:pPr>
       <w:r>
         <w:rPr>
-          <w:lang w:val="en-US"/>
-        </w:rPr>
-        <w:t xml:space="preserve">The code is </w:t>
-      </w:r>
-      <w:r>
-        <w:rPr>
           <w:b/>
           <w:color w:val="FF0000"/>
           <w:lang w:val="en-US"/>
         </w:rPr>
-        <w:t>high-abstract</w:t>
-      </w:r>
-      <w:r>
-        <w:rPr>
-          <w:lang w:val="en-US"/>
-        </w:rPr>
-        <w:t xml:space="preserve">, with a lot of </w:t>
-      </w:r>
-      <w:r>
-        <w:rPr>
-          <w:b/>
-          <w:color w:val="FF0000"/>
-          <w:lang w:val="en-US"/>
-        </w:rPr>
-        <w:t>Constancies</w:t>
-      </w:r>
-      <w:r>
-        <w:rPr>
-          <w:lang w:val="en-US"/>
-        </w:rPr>
-        <w:t xml:space="preserve">, which made the </w:t>
-      </w:r>
-      <w:r>
-        <w:rPr>
-          <w:b/>
-          <w:color w:val="FF0000"/>
-          <w:lang w:val="en-US"/>
-        </w:rPr>
-        <w:t xml:space="preserve">code </w:t>
-      </w:r>
-      <w:r>
-        <w:rPr>
-          <w:b/>
-          <w:color w:val="FF0000"/>
-          <w:lang w:val="en-US"/>
-        </w:rPr>
-        <w:t>easy to modify</w:t>
-      </w:r>
-      <w:r>
-        <w:rPr>
-          <w:b/>
-          <w:color w:val="FF0000"/>
-          <w:lang w:val="en-US"/>
-        </w:rPr>
-        <w:t xml:space="preserve">  </w:t>
-      </w:r>
-      <w:r>
-        <w:rPr>
-          <w:b/>
-          <w:color w:val="FF0000"/>
-          <w:lang w:val="en-US"/>
-        </w:rPr>
-        <w:t>and maintain</w:t>
-      </w:r>
-      <w:r>
-        <w:rPr>
-          <w:b/>
-          <w:color w:val="FF0000"/>
-          <w:lang w:val="en-US"/>
-        </w:rPr>
-        <w:t>.</w:t>
-      </w:r>
-    </w:p>
-    <w:p>
-      <w:pPr>
-        <w:rPr>
-          <w:b/>
-          <w:color w:val="FF0000"/>
-          <w:lang w:val="en-US"/>
-        </w:rPr>
-      </w:pPr>
-      <w:r>
-        <w:rPr>
-          <w:b/>
-          <w:color w:val="FF0000"/>
-          <w:lang w:val="en-US"/>
-        </w:rPr>
         <w:t xml:space="preserve">There are used a lot of native DOM manipulations. </w:t>
       </w:r>
     </w:p>
     <w:p>
       <w:pPr>
-        <w:rPr>
-          <w:b/>
-          <w:color w:val="FF0000"/>
-          <w:lang w:val="en-US"/>
-        </w:rPr>
-      </w:pPr>
-    </w:p>
-    <w:p>
-      <w:pPr>
         <w:pStyle w:val="Heading1"/>
         <w:rPr>
           <w:lang w:val="en-US"/>
         </w:rPr>
       </w:pPr>
-      <w:proofErr w:type="spellStart"/>
-      <w:r>
-        <w:rPr>
-          <w:lang w:val="en-US"/>
-        </w:rPr>
-        <w:t>Git</w:t>
-      </w:r>
-      <w:proofErr w:type="spellEnd"/>
-      <w:r>
-        <w:rPr>
-          <w:lang w:val="en-US"/>
-        </w:rPr>
-        <w:t xml:space="preserve"> repository:</w:t>
-      </w:r>
-    </w:p>
-    <w:p>
-      <w:pPr>
-        <w:rPr>
-          <w:lang w:val="en-US"/>
-        </w:rPr>
-      </w:pPr>
-      <w:r>
-        <w:t>https://github.com/Between-The-Sheets/Lord-Of-The-Drinks-Project</w:t>
-      </w:r>
+      <w:r>
+        <w:rPr>
+          <w:lang w:val="en-US"/>
+        </w:rPr>
+        <w:t>Git repository:</w:t>
+      </w:r>
+    </w:p>
+    <w:p>
+      <w:pPr>
+        <w:rPr>
+          <w:lang w:val="en-US"/>
+        </w:rPr>
+      </w:pPr>
+      <w:hyperlink r:id="rId8" w:history="1">
+        <w:r>
+          <w:rPr>
+            <w:rStyle w:val="Hyperlink"/>
+          </w:rPr>
+          <w:t>https://github.com/Between-The-Sheets/Lord-Of-The-Drinks-Project</w:t>
+        </w:r>
+      </w:hyperlink>
     </w:p>
     <w:p>
       <w:pPr>
@@ -4042,6 +3983,17 @@
       <w:contextualSpacing/>
     </w:pPr>
   </w:style>
+  <w:style w:type="character" w:styleId="Hyperlink">
+    <w:name w:val="Hyperlink"/>
+    <w:basedOn w:val="DefaultParagraphFont"/>
+    <w:uiPriority w:val="99"/>
+    <w:unhideWhenUsed/>
+    <w:rsid w:val="00CC6C59"/>
+    <w:rPr>
+      <w:color w:val="0000FF" w:themeColor="hyperlink"/>
+      <w:u w:val="single"/>
+    </w:rPr>
+  </w:style>
 </w:styles>
 </file>
 

</xml_diff>